<commit_message>
MHD2-134: Comment about RNA reports in DNA reports
</commit_message>
<xml_diff>
--- a/inst/templates/AHD_v4_FAIL.docx
+++ b/inst/templates/AHD_v4_FAIL.docx
@@ -807,6 +807,23 @@
               </w:rPr>
               <w:t>Failed assay due to suboptimal DNA quantity/quality</w:t>
             </w:r>
+            <w:r>
+              <w:rPr>
+                <w:rFonts w:cs="Arial"/>
+                <w:b/>
+                <w:sz w:val="18"/>
+                <w:szCs w:val="18"/>
+              </w:rPr>
+              <w:t xml:space="preserve">. </w:t>
+            </w:r>
+            <w:r>
+              <w:rPr>
+                <w:rFonts w:cs="Arial"/>
+                <w:sz w:val="18"/>
+                <w:szCs w:val="18"/>
+              </w:rPr>
+              <w:t>RESULTS_SUMMARY_IN</w:t>
+            </w:r>
           </w:p>
         </w:tc>
       </w:tr>
@@ -1219,7 +1236,7 @@
           <w:sz w:val="18"/>
           <w:szCs w:val="18"/>
         </w:rPr>
-        <w:t>15-Mar-2024</w:t>
+        <w:t>6-Sep-2024</w:t>
       </w:r>
       <w:r>
         <w:rPr>

</xml_diff>